<commit_message>
Day 02 - Pseudocode started
Started working on pseudocode. Good progress.
Re-structured the Simulation class and added some ideas for generating limbs based on the parent creatures.
Jumping power of the creature is a random  number between the creature’s parents’ jumping power.
For each limb, the creature has higher probability(80%)  of generating the same limb type as the parents if they both have the same limb type, otherwise the limb generation is random.
Other creature characteristics will be calculated smiarly
All of this is not final and I will have to perform tests and check if this approach succeeds in generating successful creatures.
Other limb, wheel and leg characteristics will be simulated similarly.
</commit_message>
<xml_diff>
--- a/WORD DOCS/COMP390 CA2 PROGRESS.docx
+++ b/WORD DOCS/COMP390 CA2 PROGRESS.docx
@@ -15,6 +15,109 @@
         <w:t>and created a github for the project. Next step: Write pseudocode.</w:t>
       </w:r>
     </w:p>
+    <w:p/>
+    <w:p>
+      <w:r>
+        <w:t>DAY  02 17/01/2022</w:t>
+      </w:r>
+    </w:p>
+    <w:p>
+      <w:r>
+        <w:t xml:space="preserve">Started working on pseudocode. Good progress. </w:t>
+      </w:r>
+    </w:p>
+    <w:p>
+      <w:r>
+        <w:t xml:space="preserve">Re-structured the </w:t>
+      </w:r>
+      <w:r>
+        <w:t>Simulation</w:t>
+      </w:r>
+      <w:r>
+        <w:t xml:space="preserve"> </w:t>
+      </w:r>
+      <w:r>
+        <w:t>class and</w:t>
+      </w:r>
+      <w:r>
+        <w:t xml:space="preserve"> added some ideas for generating limbs based on the parent </w:t>
+      </w:r>
+      <w:r>
+        <w:t>creatures</w:t>
+      </w:r>
+      <w:r>
+        <w:t xml:space="preserve">. </w:t>
+      </w:r>
+    </w:p>
+    <w:p>
+      <w:r>
+        <w:t xml:space="preserve">Jumping power of the creature is a </w:t>
+      </w:r>
+      <w:commentRangeStart w:id="0"/>
+      <w:r>
+        <w:t xml:space="preserve">random </w:t>
+      </w:r>
+      <w:commentRangeEnd w:id="0"/>
+      <w:r>
+        <w:rPr>
+          <w:rStyle w:val="CommentReference"/>
+        </w:rPr>
+        <w:commentReference w:id="0"/>
+      </w:r>
+      <w:r>
+        <w:t>number between the creature’s parents’ jumping power.</w:t>
+      </w:r>
+    </w:p>
+    <w:p>
+      <w:r>
+        <w:t>For each limb,</w:t>
+      </w:r>
+      <w:r>
+        <w:t xml:space="preserve"> the creature has higher </w:t>
+      </w:r>
+      <w:commentRangeStart w:id="1"/>
+      <w:r>
+        <w:t>probability</w:t>
+      </w:r>
+      <w:r>
+        <w:t>(80%)</w:t>
+      </w:r>
+      <w:r>
+        <w:t xml:space="preserve"> </w:t>
+      </w:r>
+      <w:commentRangeEnd w:id="1"/>
+      <w:r>
+        <w:rPr>
+          <w:rStyle w:val="CommentReference"/>
+        </w:rPr>
+        <w:commentReference w:id="1"/>
+      </w:r>
+      <w:r>
+        <w:t>of generating the same limb type as the parents if they both have the same limb type,</w:t>
+      </w:r>
+      <w:r>
+        <w:t xml:space="preserve"> otherwise the limb generation is random.</w:t>
+      </w:r>
+    </w:p>
+    <w:p>
+      <w:r>
+        <w:t>Other creature characteristics will be calculated smiarly</w:t>
+      </w:r>
+    </w:p>
+    <w:p>
+      <w:r>
+        <w:t xml:space="preserve">All of this is </w:t>
+      </w:r>
+      <w:r>
+        <w:t>not final and I will have to perform tests and check if this approach succeeds in generating successful creatures.</w:t>
+      </w:r>
+    </w:p>
+    <w:p>
+      <w:r>
+        <w:t>Other limb, wheel and leg characteristics will be simulated similarly.</w:t>
+      </w:r>
+    </w:p>
+    <w:p/>
     <w:sectPr>
       <w:pgSz w:w="11906" w:h="16838"/>
       <w:pgMar w:top="1440" w:right="1440" w:bottom="1440" w:left="1440" w:header="708" w:footer="708" w:gutter="0"/>
@@ -23,6 +126,79 @@
     </w:sectPr>
   </w:body>
 </w:document>
+</file>
+
+<file path=word/comments.xml><?xml version="1.0" encoding="utf-8"?>
+<w:comments xmlns:wpc="http://schemas.microsoft.com/office/word/2010/wordprocessingCanvas" xmlns:cx="http://schemas.microsoft.com/office/drawing/2014/chartex" xmlns:cx1="http://schemas.microsoft.com/office/drawing/2015/9/8/chartex" xmlns:cx2="http://schemas.microsoft.com/office/drawing/2015/10/21/chartex" xmlns:cx3="http://schemas.microsoft.com/office/drawing/2016/5/9/chartex" xmlns:cx4="http://schemas.microsoft.com/office/drawing/2016/5/10/chartex" xmlns:cx5="http://schemas.microsoft.com/office/drawing/2016/5/11/chartex" xmlns:cx6="http://schemas.microsoft.com/office/drawing/2016/5/12/chartex" xmlns:cx7="http://schemas.microsoft.com/office/drawing/2016/5/13/chartex" xmlns:cx8="http://schemas.microsoft.com/office/drawing/2016/5/14/chartex" xmlns:mc="http://schemas.openxmlformats.org/markup-compatibility/2006" xmlns:aink="http://schemas.microsoft.com/office/drawing/2016/ink" xmlns:am3d="http://schemas.microsoft.com/office/drawing/2017/model3d" xmlns:o="urn:schemas-microsoft-com:office:office" xmlns:oel="http://schemas.microsoft.com/office/2019/extlst" xmlns:r="http://schemas.openxmlformats.org/officeDocument/2006/relationships" xmlns:m="http://schemas.openxmlformats.org/officeDocument/2006/math" xmlns:v="urn:schemas-microsoft-com:vml" xmlns:wp14="http://schemas.microsoft.com/office/word/2010/wordprocessingDrawing" xmlns:wp="http://schemas.openxmlformats.org/drawingml/2006/wordprocessingDrawing" xmlns:w10="urn:schemas-microsoft-com:office:word" xmlns:w="http://schemas.openxmlformats.org/wordprocessingml/2006/main" xmlns:w14="http://schemas.microsoft.com/office/word/2010/wordml" xmlns:w15="http://schemas.microsoft.com/office/word/2012/wordml" xmlns:w16cex="http://schemas.microsoft.com/office/word/2018/wordml/cex" xmlns:w16cid="http://schemas.microsoft.com/office/word/2016/wordml/cid" xmlns:w16="http://schemas.microsoft.com/office/word/2018/wordml" xmlns:w16sdtdh="http://schemas.microsoft.com/office/word/2020/wordml/sdtdatahash" xmlns:w16se="http://schemas.microsoft.com/office/word/2015/wordml/symex" xmlns:wpg="http://schemas.microsoft.com/office/word/2010/wordprocessingGroup" xmlns:wpi="http://schemas.microsoft.com/office/word/2010/wordprocessingInk" xmlns:wne="http://schemas.microsoft.com/office/word/2006/wordml" xmlns:wps="http://schemas.microsoft.com/office/word/2010/wordprocessingShape" mc:Ignorable="w14 w15 w16se w16cid w16 w16cex w16sdtdh wp14">
+  <w:comment w:id="0" w:author="Koufonikos, Achilleas" w:date="2023-01-17T18:45:00Z" w:initials="AK">
+    <w:p>
+      <w:pPr>
+        <w:pStyle w:val="CommentText"/>
+      </w:pPr>
+      <w:r>
+        <w:rPr>
+          <w:rStyle w:val="CommentReference"/>
+        </w:rPr>
+        <w:annotationRef/>
+      </w:r>
+      <w:r>
+        <w:t xml:space="preserve">Should it be random? Or should it be in the middle. So if cr1 has 10 jumping power, and cr2 has 30, the child will have 20. Review this with a clear mind. </w:t>
+      </w:r>
+      <w:r>
+        <w:rPr>
+          <w:b/>
+          <w:bCs/>
+        </w:rPr>
+        <w:t>Because generated creatures cannot all be the same as they all have the same parents.</w:t>
+      </w:r>
+    </w:p>
+  </w:comment>
+  <w:comment w:id="1" w:author="Koufonikos, Achilleas" w:date="2023-01-17T18:43:00Z" w:initials="AK">
+    <w:p>
+      <w:pPr>
+        <w:pStyle w:val="CommentText"/>
+      </w:pPr>
+      <w:r>
+        <w:rPr>
+          <w:rStyle w:val="CommentReference"/>
+        </w:rPr>
+        <w:annotationRef/>
+      </w:r>
+      <w:r>
+        <w:t>Is this needed? Shouldn't it be 100% since Simulation class wll handle mutations? Check this tommorow with a clear mnd.</w:t>
+      </w:r>
+    </w:p>
+  </w:comment>
+</w:comments>
+</file>
+
+<file path=word/commentsExtended.xml><?xml version="1.0" encoding="utf-8"?>
+<w15:commentsEx xmlns:wpc="http://schemas.microsoft.com/office/word/2010/wordprocessingCanvas" xmlns:cx="http://schemas.microsoft.com/office/drawing/2014/chartex" xmlns:cx1="http://schemas.microsoft.com/office/drawing/2015/9/8/chartex" xmlns:cx2="http://schemas.microsoft.com/office/drawing/2015/10/21/chartex" xmlns:cx3="http://schemas.microsoft.com/office/drawing/2016/5/9/chartex" xmlns:cx4="http://schemas.microsoft.com/office/drawing/2016/5/10/chartex" xmlns:cx5="http://schemas.microsoft.com/office/drawing/2016/5/11/chartex" xmlns:cx6="http://schemas.microsoft.com/office/drawing/2016/5/12/chartex" xmlns:cx7="http://schemas.microsoft.com/office/drawing/2016/5/13/chartex" xmlns:cx8="http://schemas.microsoft.com/office/drawing/2016/5/14/chartex" xmlns:mc="http://schemas.openxmlformats.org/markup-compatibility/2006" xmlns:aink="http://schemas.microsoft.com/office/drawing/2016/ink" xmlns:am3d="http://schemas.microsoft.com/office/drawing/2017/model3d" xmlns:o="urn:schemas-microsoft-com:office:office" xmlns:oel="http://schemas.microsoft.com/office/2019/extlst" xmlns:r="http://schemas.openxmlformats.org/officeDocument/2006/relationships" xmlns:m="http://schemas.openxmlformats.org/officeDocument/2006/math" xmlns:v="urn:schemas-microsoft-com:vml" xmlns:wp14="http://schemas.microsoft.com/office/word/2010/wordprocessingDrawing" xmlns:wp="http://schemas.openxmlformats.org/drawingml/2006/wordprocessingDrawing" xmlns:w10="urn:schemas-microsoft-com:office:word" xmlns:w="http://schemas.openxmlformats.org/wordprocessingml/2006/main" xmlns:w14="http://schemas.microsoft.com/office/word/2010/wordml" xmlns:w15="http://schemas.microsoft.com/office/word/2012/wordml" xmlns:w16cex="http://schemas.microsoft.com/office/word/2018/wordml/cex" xmlns:w16cid="http://schemas.microsoft.com/office/word/2016/wordml/cid" xmlns:w16="http://schemas.microsoft.com/office/word/2018/wordml" xmlns:w16sdtdh="http://schemas.microsoft.com/office/word/2020/wordml/sdtdatahash" xmlns:w16se="http://schemas.microsoft.com/office/word/2015/wordml/symex" xmlns:wpg="http://schemas.microsoft.com/office/word/2010/wordprocessingGroup" xmlns:wpi="http://schemas.microsoft.com/office/word/2010/wordprocessingInk" xmlns:wne="http://schemas.microsoft.com/office/word/2006/wordml" xmlns:wps="http://schemas.microsoft.com/office/word/2010/wordprocessingShape" mc:Ignorable="w14 w15 w16se w16cid w16 w16cex w16sdtdh wp14">
+  <w15:commentEx w15:paraId="4D3BF2E4" w15:done="0"/>
+  <w15:commentEx w15:paraId="3B87D2D9" w15:done="0"/>
+</w15:commentsEx>
+</file>
+
+<file path=word/commentsExtensible.xml><?xml version="1.0" encoding="utf-8"?>
+<w16cex:commentsExtensible xmlns:wpc="http://schemas.microsoft.com/office/word/2010/wordprocessingCanvas" xmlns:cx="http://schemas.microsoft.com/office/drawing/2014/chartex" xmlns:cx1="http://schemas.microsoft.com/office/drawing/2015/9/8/chartex" xmlns:cx2="http://schemas.microsoft.com/office/drawing/2015/10/21/chartex" xmlns:cx3="http://schemas.microsoft.com/office/drawing/2016/5/9/chartex" xmlns:cx4="http://schemas.microsoft.com/office/drawing/2016/5/10/chartex" xmlns:cx5="http://schemas.microsoft.com/office/drawing/2016/5/11/chartex" xmlns:cx6="http://schemas.microsoft.com/office/drawing/2016/5/12/chartex" xmlns:cx7="http://schemas.microsoft.com/office/drawing/2016/5/13/chartex" xmlns:cx8="http://schemas.microsoft.com/office/drawing/2016/5/14/chartex" xmlns:mc="http://schemas.openxmlformats.org/markup-compatibility/2006" xmlns:aink="http://schemas.microsoft.com/office/drawing/2016/ink" xmlns:am3d="http://schemas.microsoft.com/office/drawing/2017/model3d" xmlns:o="urn:schemas-microsoft-com:office:office" xmlns:oel="http://schemas.microsoft.com/office/2019/extlst" xmlns:r="http://schemas.openxmlformats.org/officeDocument/2006/relationships" xmlns:m="http://schemas.openxmlformats.org/officeDocument/2006/math" xmlns:v="urn:schemas-microsoft-com:vml" xmlns:wp14="http://schemas.microsoft.com/office/word/2010/wordprocessingDrawing" xmlns:wp="http://schemas.openxmlformats.org/drawingml/2006/wordprocessingDrawing" xmlns:w10="urn:schemas-microsoft-com:office:word" xmlns:w="http://schemas.openxmlformats.org/wordprocessingml/2006/main" xmlns:w14="http://schemas.microsoft.com/office/word/2010/wordml" xmlns:w15="http://schemas.microsoft.com/office/word/2012/wordml" xmlns:w16cex="http://schemas.microsoft.com/office/word/2018/wordml/cex" xmlns:w16cid="http://schemas.microsoft.com/office/word/2016/wordml/cid" xmlns:w16="http://schemas.microsoft.com/office/word/2018/wordml" xmlns:w16sdtdh="http://schemas.microsoft.com/office/word/2020/wordml/sdtdatahash" xmlns:w16se="http://schemas.microsoft.com/office/word/2015/wordml/symex" xmlns:wpg="http://schemas.microsoft.com/office/word/2010/wordprocessingGroup" xmlns:wpi="http://schemas.microsoft.com/office/word/2010/wordprocessingInk" xmlns:wne="http://schemas.microsoft.com/office/word/2006/wordml" xmlns:wps="http://schemas.microsoft.com/office/word/2010/wordprocessingShape" mc:Ignorable="w14 w15 w16se w16cid w16 w16cex w16sdtdh wp14">
+  <w16cex:commentExtensible w16cex:durableId="27716B5D" w16cex:dateUtc="2023-01-17T18:45:00Z"/>
+  <w16cex:commentExtensible w16cex:durableId="27716AEC" w16cex:dateUtc="2023-01-17T18:43:00Z"/>
+</w16cex:commentsExtensible>
+</file>
+
+<file path=word/commentsIds.xml><?xml version="1.0" encoding="utf-8"?>
+<w16cid:commentsIds xmlns:wpc="http://schemas.microsoft.com/office/word/2010/wordprocessingCanvas" xmlns:cx="http://schemas.microsoft.com/office/drawing/2014/chartex" xmlns:cx1="http://schemas.microsoft.com/office/drawing/2015/9/8/chartex" xmlns:cx2="http://schemas.microsoft.com/office/drawing/2015/10/21/chartex" xmlns:cx3="http://schemas.microsoft.com/office/drawing/2016/5/9/chartex" xmlns:cx4="http://schemas.microsoft.com/office/drawing/2016/5/10/chartex" xmlns:cx5="http://schemas.microsoft.com/office/drawing/2016/5/11/chartex" xmlns:cx6="http://schemas.microsoft.com/office/drawing/2016/5/12/chartex" xmlns:cx7="http://schemas.microsoft.com/office/drawing/2016/5/13/chartex" xmlns:cx8="http://schemas.microsoft.com/office/drawing/2016/5/14/chartex" xmlns:mc="http://schemas.openxmlformats.org/markup-compatibility/2006" xmlns:aink="http://schemas.microsoft.com/office/drawing/2016/ink" xmlns:am3d="http://schemas.microsoft.com/office/drawing/2017/model3d" xmlns:o="urn:schemas-microsoft-com:office:office" xmlns:oel="http://schemas.microsoft.com/office/2019/extlst" xmlns:r="http://schemas.openxmlformats.org/officeDocument/2006/relationships" xmlns:m="http://schemas.openxmlformats.org/officeDocument/2006/math" xmlns:v="urn:schemas-microsoft-com:vml" xmlns:wp14="http://schemas.microsoft.com/office/word/2010/wordprocessingDrawing" xmlns:wp="http://schemas.openxmlformats.org/drawingml/2006/wordprocessingDrawing" xmlns:w10="urn:schemas-microsoft-com:office:word" xmlns:w="http://schemas.openxmlformats.org/wordprocessingml/2006/main" xmlns:w14="http://schemas.microsoft.com/office/word/2010/wordml" xmlns:w15="http://schemas.microsoft.com/office/word/2012/wordml" xmlns:w16cex="http://schemas.microsoft.com/office/word/2018/wordml/cex" xmlns:w16cid="http://schemas.microsoft.com/office/word/2016/wordml/cid" xmlns:w16="http://schemas.microsoft.com/office/word/2018/wordml" xmlns:w16sdtdh="http://schemas.microsoft.com/office/word/2020/wordml/sdtdatahash" xmlns:w16se="http://schemas.microsoft.com/office/word/2015/wordml/symex" xmlns:wpg="http://schemas.microsoft.com/office/word/2010/wordprocessingGroup" xmlns:wpi="http://schemas.microsoft.com/office/word/2010/wordprocessingInk" xmlns:wne="http://schemas.microsoft.com/office/word/2006/wordml" xmlns:wps="http://schemas.microsoft.com/office/word/2010/wordprocessingShape" mc:Ignorable="w14 w15 w16se w16cid w16 w16cex w16sdtdh wp14">
+  <w16cid:commentId w16cid:paraId="4D3BF2E4" w16cid:durableId="27716B5D"/>
+  <w16cid:commentId w16cid:paraId="3B87D2D9" w16cid:durableId="27716AEC"/>
+</w16cid:commentsIds>
+</file>
+
+<file path=word/people.xml><?xml version="1.0" encoding="utf-8"?>
+<w15:people xmlns:wpc="http://schemas.microsoft.com/office/word/2010/wordprocessingCanvas" xmlns:cx="http://schemas.microsoft.com/office/drawing/2014/chartex" xmlns:cx1="http://schemas.microsoft.com/office/drawing/2015/9/8/chartex" xmlns:cx2="http://schemas.microsoft.com/office/drawing/2015/10/21/chartex" xmlns:cx3="http://schemas.microsoft.com/office/drawing/2016/5/9/chartex" xmlns:cx4="http://schemas.microsoft.com/office/drawing/2016/5/10/chartex" xmlns:cx5="http://schemas.microsoft.com/office/drawing/2016/5/11/chartex" xmlns:cx6="http://schemas.microsoft.com/office/drawing/2016/5/12/chartex" xmlns:cx7="http://schemas.microsoft.com/office/drawing/2016/5/13/chartex" xmlns:cx8="http://schemas.microsoft.com/office/drawing/2016/5/14/chartex" xmlns:mc="http://schemas.openxmlformats.org/markup-compatibility/2006" xmlns:aink="http://schemas.microsoft.com/office/drawing/2016/ink" xmlns:am3d="http://schemas.microsoft.com/office/drawing/2017/model3d" xmlns:o="urn:schemas-microsoft-com:office:office" xmlns:oel="http://schemas.microsoft.com/office/2019/extlst" xmlns:r="http://schemas.openxmlformats.org/officeDocument/2006/relationships" xmlns:m="http://schemas.openxmlformats.org/officeDocument/2006/math" xmlns:v="urn:schemas-microsoft-com:vml" xmlns:wp14="http://schemas.microsoft.com/office/word/2010/wordprocessingDrawing" xmlns:wp="http://schemas.openxmlformats.org/drawingml/2006/wordprocessingDrawing" xmlns:w10="urn:schemas-microsoft-com:office:word" xmlns:w="http://schemas.openxmlformats.org/wordprocessingml/2006/main" xmlns:w14="http://schemas.microsoft.com/office/word/2010/wordml" xmlns:w15="http://schemas.microsoft.com/office/word/2012/wordml" xmlns:w16cex="http://schemas.microsoft.com/office/word/2018/wordml/cex" xmlns:w16cid="http://schemas.microsoft.com/office/word/2016/wordml/cid" xmlns:w16="http://schemas.microsoft.com/office/word/2018/wordml" xmlns:w16sdtdh="http://schemas.microsoft.com/office/word/2020/wordml/sdtdatahash" xmlns:w16se="http://schemas.microsoft.com/office/word/2015/wordml/symex" xmlns:wpg="http://schemas.microsoft.com/office/word/2010/wordprocessingGroup" xmlns:wpi="http://schemas.microsoft.com/office/word/2010/wordprocessingInk" xmlns:wne="http://schemas.microsoft.com/office/word/2006/wordml" xmlns:wps="http://schemas.microsoft.com/office/word/2010/wordprocessingShape" mc:Ignorable="w14 w15 w16se w16cid w16 w16cex w16sdtdh wp14">
+  <w15:person w15:author="Koufonikos, Achilleas">
+    <w15:presenceInfo w15:providerId="None" w15:userId="Koufonikos, Achilleas"/>
+  </w15:person>
+</w15:people>
 </file>
 
 <file path=word/styles.xml><?xml version="1.0" encoding="utf-8"?>
@@ -148,6 +324,7 @@
     <w:lsdException w:name="HTML Sample" w:semiHidden="1" w:unhideWhenUsed="1"/>
     <w:lsdException w:name="HTML Typewriter" w:semiHidden="1" w:unhideWhenUsed="1"/>
     <w:lsdException w:name="HTML Variable" w:semiHidden="1" w:unhideWhenUsed="1"/>
+    <w:lsdException w:name="Normal Table" w:semiHidden="1" w:unhideWhenUsed="1"/>
     <w:lsdException w:name="annotation subject" w:semiHidden="1" w:unhideWhenUsed="1"/>
     <w:lsdException w:name="No List" w:semiHidden="1" w:unhideWhenUsed="1"/>
     <w:lsdException w:name="Outline List 1" w:semiHidden="1" w:unhideWhenUsed="1"/>
@@ -194,8 +371,10 @@
     <w:lsdException w:name="Table Subtle 2" w:semiHidden="1" w:unhideWhenUsed="1"/>
     <w:lsdException w:name="Table Web 1" w:semiHidden="1" w:unhideWhenUsed="1"/>
     <w:lsdException w:name="Table Web 2" w:semiHidden="1" w:unhideWhenUsed="1"/>
+    <w:lsdException w:name="Table Web 3" w:semiHidden="1" w:unhideWhenUsed="1"/>
     <w:lsdException w:name="Balloon Text" w:semiHidden="1" w:unhideWhenUsed="1"/>
     <w:lsdException w:name="Table Grid" w:uiPriority="39"/>
+    <w:lsdException w:name="Table Theme" w:semiHidden="1" w:unhideWhenUsed="1"/>
     <w:lsdException w:name="Placeholder Text" w:semiHidden="1"/>
     <w:lsdException w:name="No Spacing" w:uiPriority="1" w:qFormat="1"/>
     <w:lsdException w:name="Light Shading" w:uiPriority="60"/>
@@ -447,6 +626,72 @@
     <w:uiPriority w:val="99"/>
     <w:semiHidden/>
     <w:unhideWhenUsed/>
+  </w:style>
+  <w:style w:type="character" w:styleId="CommentReference">
+    <w:name w:val="annotation reference"/>
+    <w:basedOn w:val="DefaultParagraphFont"/>
+    <w:uiPriority w:val="99"/>
+    <w:semiHidden/>
+    <w:unhideWhenUsed/>
+    <w:rsid w:val="002D79D5"/>
+    <w:rPr>
+      <w:sz w:val="16"/>
+      <w:szCs w:val="16"/>
+    </w:rPr>
+  </w:style>
+  <w:style w:type="paragraph" w:styleId="CommentText">
+    <w:name w:val="annotation text"/>
+    <w:basedOn w:val="Normal"/>
+    <w:link w:val="CommentTextChar"/>
+    <w:uiPriority w:val="99"/>
+    <w:unhideWhenUsed/>
+    <w:rsid w:val="002D79D5"/>
+    <w:pPr>
+      <w:spacing w:line="240" w:lineRule="auto"/>
+    </w:pPr>
+    <w:rPr>
+      <w:sz w:val="20"/>
+      <w:szCs w:val="20"/>
+    </w:rPr>
+  </w:style>
+  <w:style w:type="character" w:customStyle="1" w:styleId="CommentTextChar">
+    <w:name w:val="Comment Text Char"/>
+    <w:basedOn w:val="DefaultParagraphFont"/>
+    <w:link w:val="CommentText"/>
+    <w:uiPriority w:val="99"/>
+    <w:rsid w:val="002D79D5"/>
+    <w:rPr>
+      <w:sz w:val="20"/>
+      <w:szCs w:val="20"/>
+    </w:rPr>
+  </w:style>
+  <w:style w:type="paragraph" w:styleId="CommentSubject">
+    <w:name w:val="annotation subject"/>
+    <w:basedOn w:val="CommentText"/>
+    <w:next w:val="CommentText"/>
+    <w:link w:val="CommentSubjectChar"/>
+    <w:uiPriority w:val="99"/>
+    <w:semiHidden/>
+    <w:unhideWhenUsed/>
+    <w:rsid w:val="002D79D5"/>
+    <w:rPr>
+      <w:b/>
+      <w:bCs/>
+    </w:rPr>
+  </w:style>
+  <w:style w:type="character" w:customStyle="1" w:styleId="CommentSubjectChar">
+    <w:name w:val="Comment Subject Char"/>
+    <w:basedOn w:val="CommentTextChar"/>
+    <w:link w:val="CommentSubject"/>
+    <w:uiPriority w:val="99"/>
+    <w:semiHidden/>
+    <w:rsid w:val="002D79D5"/>
+    <w:rPr>
+      <w:b/>
+      <w:bCs/>
+      <w:sz w:val="20"/>
+      <w:szCs w:val="20"/>
+    </w:rPr>
   </w:style>
 </w:styles>
 </file>

</xml_diff>

<commit_message>
Day 03: Pseudocode continued
Started working a bit more on pseudocde. My mind is very tired and unclear so I will stop here. I will continue tommorow.
</commit_message>
<xml_diff>
--- a/WORD DOCS/COMP390 CA2 PROGRESS.docx
+++ b/WORD DOCS/COMP390 CA2 PROGRESS.docx
@@ -12,7 +12,15 @@
         <w:t xml:space="preserve">Developed a problem description for each class, a class diagram, </w:t>
       </w:r>
       <w:r>
-        <w:t>and created a github for the project. Next step: Write pseudocode.</w:t>
+        <w:t xml:space="preserve">and created a </w:t>
+      </w:r>
+      <w:proofErr w:type="spellStart"/>
+      <w:r>
+        <w:t>github</w:t>
+      </w:r>
+      <w:proofErr w:type="spellEnd"/>
+      <w:r>
+        <w:t xml:space="preserve"> for the project. Next step: Write pseudocode.</w:t>
       </w:r>
     </w:p>
     <w:p/>
@@ -101,8 +109,13 @@
     </w:p>
     <w:p>
       <w:r>
-        <w:t>Other creature characteristics will be calculated smiarly</w:t>
-      </w:r>
+        <w:t xml:space="preserve">Other creature characteristics will be calculated </w:t>
+      </w:r>
+      <w:proofErr w:type="spellStart"/>
+      <w:r>
+        <w:t>smiarly</w:t>
+      </w:r>
+      <w:proofErr w:type="spellEnd"/>
     </w:p>
     <w:p>
       <w:r>
@@ -115,6 +128,18 @@
     <w:p>
       <w:r>
         <w:t>Other limb, wheel and leg characteristics will be simulated similarly.</w:t>
+      </w:r>
+    </w:p>
+    <w:p/>
+    <w:p>
+      <w:r>
+        <w:t xml:space="preserve">DAY 03: Pseudocode is good. Review it and see if anymore </w:t>
+      </w:r>
+      <w:r>
+        <w:t>progress</w:t>
+      </w:r>
+      <w:r>
+        <w:t xml:space="preserve"> is needed. If not, START UP UNITY!</w:t>
       </w:r>
     </w:p>
     <w:p/>

</xml_diff>

<commit_message>
Completed joint class pseudo
Joint class pseudo complete. Added mutation n the joints where if the constructor is called with parents, it has an 80% of following the parents' path.

Not sure if this is needed, maybe do it from the higher classes, so from the creature class it gives this mutation where it has an 80% of getting the parents' variables

To do:
-complete wheel class
-fix simulation class
</commit_message>
<xml_diff>
--- a/WORD DOCS/COMP390 CA2 PROGRESS.docx
+++ b/WORD DOCS/COMP390 CA2 PROGRESS.docx
@@ -122,7 +122,15 @@
         <w:t xml:space="preserve">All of this is </w:t>
       </w:r>
       <w:r>
-        <w:t>not final and I will have to perform tests and check if this approach succeeds in generating successful creatures.</w:t>
+        <w:t xml:space="preserve">not </w:t>
+      </w:r>
+      <w:proofErr w:type="gramStart"/>
+      <w:r>
+        <w:t>final</w:t>
+      </w:r>
+      <w:proofErr w:type="gramEnd"/>
+      <w:r>
+        <w:t xml:space="preserve"> and I will have to perform tests and check if this approach succeeds in generating successful creatures.</w:t>
       </w:r>
     </w:p>
     <w:p>
@@ -140,6 +148,27 @@
       </w:r>
       <w:r>
         <w:t xml:space="preserve"> is needed. If not, START UP UNITY!</w:t>
+      </w:r>
+    </w:p>
+    <w:p>
+      <w:r>
+        <w:t xml:space="preserve">Started working a bit more on </w:t>
+      </w:r>
+      <w:proofErr w:type="spellStart"/>
+      <w:r>
+        <w:t>pseudocde</w:t>
+      </w:r>
+      <w:proofErr w:type="spellEnd"/>
+      <w:r>
+        <w:t xml:space="preserve">. Mind is unclear so I will stop here, I believe most of my code is straight </w:t>
+      </w:r>
+      <w:proofErr w:type="gramStart"/>
+      <w:r>
+        <w:t>bs</w:t>
+      </w:r>
+      <w:proofErr w:type="gramEnd"/>
+      <w:r>
+        <w:t xml:space="preserve"> so I’ll do it with a clear head.</w:t>
       </w:r>
     </w:p>
     <w:p/>

</xml_diff>